<commit_message>
90% controller apis, waiting unit test
</commit_message>
<xml_diff>
--- a/docs/easydian APIs.docx
+++ b/docs/easydian APIs.docx
@@ -4080,6 +4080,12 @@
                 <w:rFonts w:hint="eastAsia"/>
               </w:rPr>
               <w:t>field</w:t>
+            </w:r>
+            <w:r>
+              <w:rPr>
+                <w:rFonts w:hint="eastAsia"/>
+              </w:rPr>
+              <w:t>s</w:t>
             </w:r>
           </w:p>
         </w:tc>
@@ -5588,6 +5594,7 @@
         <w:rPr>
           <w:rFonts w:hint="eastAsia"/>
         </w:rPr>
+        <w:lastRenderedPageBreak/>
         <w:t xml:space="preserve">3. </w:t>
       </w:r>
       <w:r>
@@ -5618,6 +5625,202 @@
       <w:bookmarkEnd w:id="7"/>
     </w:p>
     <w:p>
+      <w:pPr>
+        <w:pStyle w:val="3"/>
+      </w:pPr>
+      <w:bookmarkStart w:id="8" w:name="_Toc353046128"/>
+      <w:r>
+        <w:rPr>
+          <w:rFonts w:hint="eastAsia"/>
+        </w:rPr>
+        <w:t xml:space="preserve">3.1.1 </w:t>
+      </w:r>
+      <w:r>
+        <w:rPr>
+          <w:rFonts w:hint="eastAsia"/>
+        </w:rPr>
+        <w:t>GET /</w:t>
+      </w:r>
+      <w:r>
+        <w:rPr>
+          <w:rFonts w:hint="eastAsia"/>
+        </w:rPr>
+        <w:t>shop</w:t>
+      </w:r>
+      <w:r>
+        <w:rPr>
+          <w:rFonts w:hint="eastAsia"/>
+        </w:rPr>
+        <w:t>s</w:t>
+      </w:r>
+      <w:bookmarkEnd w:id="8"/>
+    </w:p>
+    <w:p>
+      <w:r>
+        <w:rPr>
+          <w:rFonts w:hint="eastAsia"/>
+        </w:rPr>
+        <w:t>Get the shops</w:t>
+      </w:r>
+      <w:r>
+        <w:rPr>
+          <w:rFonts w:hint="eastAsia"/>
+        </w:rPr>
+        <w:t xml:space="preserve"> </w:t>
+      </w:r>
+      <w:r>
+        <w:t>register</w:t>
+      </w:r>
+      <w:r>
+        <w:rPr>
+          <w:rFonts w:hint="eastAsia"/>
+        </w:rPr>
+        <w:t xml:space="preserve">ed in </w:t>
+      </w:r>
+      <w:proofErr w:type="spellStart"/>
+      <w:r>
+        <w:rPr>
+          <w:rFonts w:hint="eastAsia"/>
+        </w:rPr>
+        <w:t>easydian</w:t>
+      </w:r>
+      <w:proofErr w:type="spellEnd"/>
+      <w:r>
+        <w:rPr>
+          <w:rFonts w:hint="eastAsia"/>
+        </w:rPr>
+        <w:t xml:space="preserve"> </w:t>
+      </w:r>
+    </w:p>
+    <w:p>
+      <w:r>
+        <w:rPr>
+          <w:rFonts w:hint="eastAsia"/>
+        </w:rPr>
+        <w:t>Priority: must</w:t>
+      </w:r>
+    </w:p>
+    <w:p>
+      <w:r>
+        <w:rPr>
+          <w:rFonts w:hint="eastAsia"/>
+        </w:rPr>
+        <w:t>Request Parameters:</w:t>
+      </w:r>
+    </w:p>
+    <w:p>
+      <w:pPr>
+        <w:ind w:leftChars="100" w:left="210"/>
+      </w:pPr>
+      <w:r>
+        <w:t>C</w:t>
+      </w:r>
+      <w:r>
+        <w:rPr>
+          <w:rFonts w:hint="eastAsia"/>
+        </w:rPr>
+        <w:t xml:space="preserve">ategory: </w:t>
+      </w:r>
+      <w:r>
+        <w:t>specify the category of the shops</w:t>
+      </w:r>
+    </w:p>
+    <w:p>
+      <w:pPr>
+        <w:ind w:leftChars="100" w:left="210"/>
+      </w:pPr>
+      <w:proofErr w:type="gramStart"/>
+      <w:r>
+        <w:t>S</w:t>
+      </w:r>
+      <w:r>
+        <w:rPr>
+          <w:rFonts w:hint="eastAsia"/>
+        </w:rPr>
+        <w:t>tart</w:t>
+      </w:r>
+      <w:r>
+        <w:rPr>
+          <w:rFonts w:hint="eastAsia"/>
+        </w:rPr>
+        <w:t>(</w:t>
+      </w:r>
+      <w:proofErr w:type="gramEnd"/>
+      <w:r>
+        <w:rPr>
+          <w:rFonts w:hint="eastAsia"/>
+        </w:rPr>
+        <w:t>optional)</w:t>
+      </w:r>
+      <w:r>
+        <w:rPr>
+          <w:rFonts w:hint="eastAsia"/>
+        </w:rPr>
+        <w:t>: start index</w:t>
+      </w:r>
+      <w:r>
+        <w:rPr>
+          <w:rFonts w:hint="eastAsia"/>
+        </w:rPr>
+        <w:t xml:space="preserve"> </w:t>
+      </w:r>
+      <w:r>
+        <w:rPr>
+          <w:rFonts w:hint="eastAsia"/>
+        </w:rPr>
+        <w:t>(sorted by priority</w:t>
+      </w:r>
+      <w:r>
+        <w:rPr>
+          <w:rFonts w:hint="eastAsia"/>
+        </w:rPr>
+        <w:t>)</w:t>
+      </w:r>
+      <w:r>
+        <w:rPr>
+          <w:rFonts w:hint="eastAsia"/>
+        </w:rPr>
+        <w:t>, 0 base</w:t>
+      </w:r>
+    </w:p>
+    <w:p>
+      <w:pPr>
+        <w:ind w:leftChars="100" w:left="210"/>
+      </w:pPr>
+      <w:proofErr w:type="gramStart"/>
+      <w:r>
+        <w:rPr>
+          <w:rFonts w:hint="eastAsia"/>
+        </w:rPr>
+        <w:t>Limit</w:t>
+      </w:r>
+      <w:r>
+        <w:rPr>
+          <w:rFonts w:hint="eastAsia"/>
+        </w:rPr>
+        <w:t>(</w:t>
+      </w:r>
+      <w:proofErr w:type="gramEnd"/>
+      <w:r>
+        <w:rPr>
+          <w:rFonts w:hint="eastAsia"/>
+        </w:rPr>
+        <w:t>optional)</w:t>
+      </w:r>
+      <w:r>
+        <w:rPr>
+          <w:rFonts w:hint="eastAsia"/>
+        </w:rPr>
+        <w:t xml:space="preserve">: limit the number of </w:t>
+      </w:r>
+      <w:r>
+        <w:rPr>
+          <w:rFonts w:hint="eastAsia"/>
+        </w:rPr>
+        <w:t>items</w:t>
+      </w:r>
+    </w:p>
+    <w:p>
       <w:r>
         <w:t>R</w:t>
       </w:r>
@@ -5625,7 +5828,582 @@
         <w:rPr>
           <w:rFonts w:hint="eastAsia"/>
         </w:rPr>
-        <w:t>esponse format:</w:t>
+        <w:t xml:space="preserve">equest body: </w:t>
+      </w:r>
+      <w:r>
+        <w:rPr>
+          <w:rFonts w:hint="eastAsia"/>
+        </w:rPr>
+        <w:t>N/A</w:t>
+      </w:r>
+    </w:p>
+    <w:p>
+      <w:r>
+        <w:rPr>
+          <w:rFonts w:hint="eastAsia"/>
+        </w:rPr>
+        <w:t>Response Status: 200,</w:t>
+      </w:r>
+      <w:r>
+        <w:rPr>
+          <w:rFonts w:hint="eastAsia"/>
+        </w:rPr>
+        <w:t>400</w:t>
+      </w:r>
+      <w:r>
+        <w:rPr>
+          <w:rFonts w:hint="eastAsia"/>
+        </w:rPr>
+        <w:t>, 500</w:t>
+      </w:r>
+    </w:p>
+    <w:p>
+      <w:r>
+        <w:rPr>
+          <w:rFonts w:hint="eastAsia"/>
+        </w:rPr>
+        <w:t>Response Body: An array of shops, JSON format</w:t>
+      </w:r>
+    </w:p>
+    <w:p>
+      <w:r>
+        <w:rPr>
+          <w:rFonts w:hint="eastAsia"/>
+        </w:rPr>
+        <w:t>{</w:t>
+      </w:r>
+    </w:p>
+    <w:p>
+      <w:r>
+        <w:rPr>
+          <w:rFonts w:hint="eastAsia"/>
+        </w:rPr>
+        <w:t>[</w:t>
+      </w:r>
+      <w:r>
+        <w:rPr>
+          <w:rFonts w:hint="eastAsia"/>
+        </w:rPr>
+        <w:t>{</w:t>
+      </w:r>
+    </w:p>
+    <w:p>
+      <w:r>
+        <w:rPr>
+          <w:rFonts w:hint="eastAsia"/>
+        </w:rPr>
+        <w:t xml:space="preserve">  _id:</w:t>
+      </w:r>
+      <w:r>
+        <w:rPr>
+          <w:rFonts w:hint="eastAsia"/>
+        </w:rPr>
+        <w:t xml:space="preserve">  </w:t>
+      </w:r>
+      <w:proofErr w:type="spellStart"/>
+      <w:r>
+        <w:rPr>
+          <w:rFonts w:hint="eastAsia"/>
+        </w:rPr>
+        <w:t>xxxx</w:t>
+      </w:r>
+      <w:proofErr w:type="spellEnd"/>
+      <w:r>
+        <w:rPr>
+          <w:rFonts w:hint="eastAsia"/>
+        </w:rPr>
+        <w:t>,</w:t>
+      </w:r>
+    </w:p>
+    <w:p>
+      <w:r>
+        <w:rPr>
+          <w:rFonts w:hint="eastAsia"/>
+        </w:rPr>
+        <w:t xml:space="preserve">  </w:t>
+      </w:r>
+      <w:proofErr w:type="spellStart"/>
+      <w:proofErr w:type="gramStart"/>
+      <w:r>
+        <w:rPr>
+          <w:rFonts w:hint="eastAsia"/>
+        </w:rPr>
+        <w:t>s</w:t>
+      </w:r>
+      <w:r>
+        <w:rPr>
+          <w:rFonts w:hint="eastAsia"/>
+        </w:rPr>
+        <w:t>hopname</w:t>
+      </w:r>
+      <w:proofErr w:type="spellEnd"/>
+      <w:proofErr w:type="gramEnd"/>
+      <w:r>
+        <w:rPr>
+          <w:rFonts w:hint="eastAsia"/>
+        </w:rPr>
+        <w:t>:</w:t>
+      </w:r>
+      <w:r>
+        <w:rPr>
+          <w:rFonts w:hint="eastAsia"/>
+        </w:rPr>
+        <w:t xml:space="preserve">  </w:t>
+      </w:r>
+      <w:r>
+        <w:rPr>
+          <w:rFonts w:hint="eastAsia"/>
+        </w:rPr>
+        <w:t xml:space="preserve"> </w:t>
+      </w:r>
+      <w:proofErr w:type="spellStart"/>
+      <w:r>
+        <w:rPr>
+          <w:rFonts w:hint="eastAsia"/>
+        </w:rPr>
+        <w:t>xxx</w:t>
+      </w:r>
+      <w:r>
+        <w:rPr>
+          <w:rFonts w:hint="eastAsia"/>
+        </w:rPr>
+        <w:t>x</w:t>
+      </w:r>
+      <w:proofErr w:type="spellEnd"/>
+      <w:r>
+        <w:rPr>
+          <w:rFonts w:hint="eastAsia"/>
+        </w:rPr>
+        <w:t>,</w:t>
+      </w:r>
+    </w:p>
+    <w:p>
+      <w:r>
+        <w:rPr>
+          <w:rFonts w:hint="eastAsia"/>
+        </w:rPr>
+        <w:t xml:space="preserve">  </w:t>
+      </w:r>
+      <w:proofErr w:type="spellStart"/>
+      <w:proofErr w:type="gramStart"/>
+      <w:r>
+        <w:rPr>
+          <w:rFonts w:hint="eastAsia"/>
+        </w:rPr>
+        <w:t>shoplogo</w:t>
+      </w:r>
+      <w:proofErr w:type="spellEnd"/>
+      <w:proofErr w:type="gramEnd"/>
+      <w:r>
+        <w:rPr>
+          <w:rFonts w:hint="eastAsia"/>
+        </w:rPr>
+        <w:t xml:space="preserve">: </w:t>
+      </w:r>
+      <w:proofErr w:type="spellStart"/>
+      <w:r>
+        <w:rPr>
+          <w:rFonts w:hint="eastAsia"/>
+        </w:rPr>
+        <w:t>xxxx</w:t>
+      </w:r>
+      <w:proofErr w:type="spellEnd"/>
+      <w:r>
+        <w:rPr>
+          <w:rFonts w:hint="eastAsia"/>
+        </w:rPr>
+        <w:t>,</w:t>
+      </w:r>
+    </w:p>
+    <w:p>
+      <w:r>
+        <w:rPr>
+          <w:rFonts w:hint="eastAsia"/>
+        </w:rPr>
+        <w:t xml:space="preserve">  </w:t>
+      </w:r>
+      <w:proofErr w:type="spellStart"/>
+      <w:proofErr w:type="gramStart"/>
+      <w:r>
+        <w:t>shopwebsite</w:t>
+      </w:r>
+      <w:proofErr w:type="spellEnd"/>
+      <w:proofErr w:type="gramEnd"/>
+      <w:r>
+        <w:rPr>
+          <w:rFonts w:hint="eastAsia"/>
+        </w:rPr>
+        <w:t xml:space="preserve">: </w:t>
+      </w:r>
+      <w:proofErr w:type="spellStart"/>
+      <w:r>
+        <w:rPr>
+          <w:rFonts w:hint="eastAsia"/>
+        </w:rPr>
+        <w:t>xxxx</w:t>
+      </w:r>
+      <w:proofErr w:type="spellEnd"/>
+      <w:r>
+        <w:rPr>
+          <w:rFonts w:hint="eastAsia"/>
+        </w:rPr>
+        <w:t>,</w:t>
+      </w:r>
+    </w:p>
+    <w:p>
+      <w:r>
+        <w:rPr>
+          <w:rFonts w:hint="eastAsia"/>
+        </w:rPr>
+        <w:t xml:space="preserve">  </w:t>
+      </w:r>
+      <w:proofErr w:type="spellStart"/>
+      <w:proofErr w:type="gramStart"/>
+      <w:r>
+        <w:t>shopbadt</w:t>
+      </w:r>
+      <w:proofErr w:type="spellEnd"/>
+      <w:proofErr w:type="gramEnd"/>
+      <w:r>
+        <w:rPr>
+          <w:rFonts w:hint="eastAsia"/>
+        </w:rPr>
+        <w:t xml:space="preserve">:  </w:t>
+      </w:r>
+      <w:proofErr w:type="spellStart"/>
+      <w:r>
+        <w:rPr>
+          <w:rFonts w:hint="eastAsia"/>
+        </w:rPr>
+        <w:t>xxxx</w:t>
+      </w:r>
+      <w:proofErr w:type="spellEnd"/>
+      <w:r>
+        <w:rPr>
+          <w:rFonts w:hint="eastAsia"/>
+        </w:rPr>
+        <w:t>,</w:t>
+      </w:r>
+    </w:p>
+    <w:p>
+      <w:r>
+        <w:rPr>
+          <w:rFonts w:hint="eastAsia"/>
+        </w:rPr>
+        <w:t xml:space="preserve">  </w:t>
+      </w:r>
+      <w:proofErr w:type="spellStart"/>
+      <w:proofErr w:type="gramStart"/>
+      <w:r>
+        <w:rPr>
+          <w:rFonts w:hint="eastAsia"/>
+        </w:rPr>
+        <w:t>shopgoodt</w:t>
+      </w:r>
+      <w:proofErr w:type="spellEnd"/>
+      <w:proofErr w:type="gramEnd"/>
+      <w:r>
+        <w:rPr>
+          <w:rFonts w:hint="eastAsia"/>
+        </w:rPr>
+        <w:t xml:space="preserve">: </w:t>
+      </w:r>
+      <w:proofErr w:type="spellStart"/>
+      <w:r>
+        <w:rPr>
+          <w:rFonts w:hint="eastAsia"/>
+        </w:rPr>
+        <w:t>xxxx</w:t>
+      </w:r>
+      <w:proofErr w:type="spellEnd"/>
+    </w:p>
+    <w:p>
+      <w:r>
+        <w:rPr>
+          <w:rFonts w:hint="eastAsia"/>
+        </w:rPr>
+        <w:t>}</w:t>
+      </w:r>
+      <w:r>
+        <w:rPr>
+          <w:rFonts w:hint="eastAsia"/>
+        </w:rPr>
+        <w:t>]</w:t>
+      </w:r>
+      <w:r>
+        <w:rPr>
+          <w:rFonts w:hint="eastAsia"/>
+        </w:rPr>
+        <w:t>,</w:t>
+      </w:r>
+    </w:p>
+    <w:p>
+      <w:r>
+        <w:rPr>
+          <w:rFonts w:hint="eastAsia"/>
+        </w:rPr>
+        <w:t>[]</w:t>
+      </w:r>
+    </w:p>
+    <w:p>
+      <w:r>
+        <w:t>…</w:t>
+      </w:r>
+    </w:p>
+    <w:p>
+      <w:r>
+        <w:rPr>
+          <w:rFonts w:hint="eastAsia"/>
+        </w:rPr>
+        <w:t>}</w:t>
+      </w:r>
+    </w:p>
+    <w:p>
+      <w:pPr>
+        <w:pStyle w:val="3"/>
+      </w:pPr>
+      <w:bookmarkStart w:id="9" w:name="_Toc353046129"/>
+      <w:r>
+        <w:rPr>
+          <w:rFonts w:hint="eastAsia"/>
+        </w:rPr>
+        <w:t xml:space="preserve">3.1.2 </w:t>
+      </w:r>
+      <w:proofErr w:type="gramStart"/>
+      <w:r>
+        <w:rPr>
+          <w:rFonts w:hint="eastAsia"/>
+        </w:rPr>
+        <w:t>GET</w:t>
+      </w:r>
+      <w:r>
+        <w:rPr>
+          <w:rFonts w:hint="eastAsia"/>
+        </w:rPr>
+        <w:t xml:space="preserve"> </w:t>
+      </w:r>
+      <w:r>
+        <w:rPr>
+          <w:rFonts w:hint="eastAsia"/>
+        </w:rPr>
+        <w:t xml:space="preserve"> /</w:t>
+      </w:r>
+      <w:proofErr w:type="gramEnd"/>
+      <w:r>
+        <w:rPr>
+          <w:rFonts w:hint="eastAsia"/>
+        </w:rPr>
+        <w:t>shop</w:t>
+      </w:r>
+      <w:r>
+        <w:rPr>
+          <w:rFonts w:hint="eastAsia"/>
+        </w:rPr>
+        <w:t>/:id</w:t>
+      </w:r>
+      <w:bookmarkEnd w:id="9"/>
+    </w:p>
+    <w:p>
+      <w:r>
+        <w:rPr>
+          <w:rFonts w:hint="eastAsia"/>
+        </w:rPr>
+        <w:t>GET the shop detail</w:t>
+      </w:r>
+    </w:p>
+    <w:p>
+      <w:proofErr w:type="spellStart"/>
+      <w:r>
+        <w:rPr>
+          <w:rFonts w:hint="eastAsia"/>
+        </w:rPr>
+        <w:t>Prority</w:t>
+      </w:r>
+      <w:proofErr w:type="spellEnd"/>
+      <w:r>
+        <w:rPr>
+          <w:rFonts w:hint="eastAsia"/>
+        </w:rPr>
+        <w:t>: must</w:t>
+      </w:r>
+    </w:p>
+    <w:p>
+      <w:r>
+        <w:rPr>
+          <w:rFonts w:hint="eastAsia"/>
+        </w:rPr>
+        <w:t>Request Parameters:</w:t>
+      </w:r>
+      <w:r>
+        <w:rPr>
+          <w:rFonts w:hint="eastAsia"/>
+        </w:rPr>
+        <w:t xml:space="preserve"> </w:t>
+      </w:r>
+    </w:p>
+    <w:p>
+      <w:pPr>
+        <w:ind w:leftChars="100" w:left="210"/>
+      </w:pPr>
+      <w:r>
+        <w:t>C</w:t>
+      </w:r>
+      <w:r>
+        <w:rPr>
+          <w:rFonts w:hint="eastAsia"/>
+        </w:rPr>
+        <w:t xml:space="preserve">ategory: </w:t>
+      </w:r>
+      <w:r>
+        <w:t>specify the category of the shops</w:t>
+      </w:r>
+    </w:p>
+    <w:p>
+      <w:pPr>
+        <w:ind w:leftChars="100" w:left="210"/>
+      </w:pPr>
+      <w:r>
+        <w:t>F</w:t>
+      </w:r>
+      <w:r>
+        <w:rPr>
+          <w:rFonts w:hint="eastAsia"/>
+        </w:rPr>
+        <w:t xml:space="preserve">ields: the </w:t>
+      </w:r>
+      <w:r>
+        <w:t>fields</w:t>
+      </w:r>
+      <w:r>
+        <w:rPr>
+          <w:rFonts w:hint="eastAsia"/>
+        </w:rPr>
+        <w:t xml:space="preserve"> needs to be return</w:t>
+      </w:r>
+      <w:r>
+        <w:rPr>
+          <w:rFonts w:hint="eastAsia"/>
+        </w:rPr>
+        <w:t>, 0 don</w:t>
+      </w:r>
+      <w:r>
+        <w:t>’</w:t>
+      </w:r>
+      <w:r>
+        <w:rPr>
+          <w:rFonts w:hint="eastAsia"/>
+        </w:rPr>
+        <w:t>t return any fields</w:t>
+      </w:r>
+    </w:p>
+    <w:p>
+      <w:pPr>
+        <w:ind w:leftChars="100" w:left="210"/>
+      </w:pPr>
+      <w:r>
+        <w:t>C</w:t>
+      </w:r>
+      <w:r>
+        <w:rPr>
+          <w:rFonts w:hint="eastAsia"/>
+        </w:rPr>
+        <w:t>omments: 1: return comments, 0:don</w:t>
+      </w:r>
+      <w:r>
+        <w:t>’</w:t>
+      </w:r>
+      <w:r>
+        <w:rPr>
+          <w:rFonts w:hint="eastAsia"/>
+        </w:rPr>
+        <w:t>t return comment</w:t>
+      </w:r>
+      <w:r>
+        <w:rPr>
+          <w:rFonts w:hint="eastAsia"/>
+        </w:rPr>
+        <w:t>, sorted by create date</w:t>
+      </w:r>
+    </w:p>
+    <w:p>
+      <w:pPr>
+        <w:ind w:leftChars="100" w:left="210"/>
+      </w:pPr>
+      <w:r>
+        <w:t>N</w:t>
+      </w:r>
+      <w:r>
+        <w:rPr>
+          <w:rFonts w:hint="eastAsia"/>
+        </w:rPr>
+        <w:t>ews: 1: return news, 0: don</w:t>
+      </w:r>
+      <w:r>
+        <w:t>’</w:t>
+      </w:r>
+      <w:r>
+        <w:rPr>
+          <w:rFonts w:hint="eastAsia"/>
+        </w:rPr>
+        <w:t>t return news</w:t>
+      </w:r>
+      <w:r>
+        <w:rPr>
+          <w:rFonts w:hint="eastAsia"/>
+        </w:rPr>
+        <w:t>, sorted by create date</w:t>
+      </w:r>
+    </w:p>
+    <w:p>
+      <w:pPr>
+        <w:ind w:leftChars="100" w:left="210"/>
+      </w:pPr>
+      <w:r>
+        <w:t>S</w:t>
+      </w:r>
+      <w:r>
+        <w:rPr>
+          <w:rFonts w:hint="eastAsia"/>
+        </w:rPr>
+        <w:t>tart:</w:t>
+      </w:r>
+      <w:r>
+        <w:rPr>
+          <w:rFonts w:hint="eastAsia"/>
+        </w:rPr>
+        <w:t xml:space="preserve"> start index of comments/news</w:t>
+      </w:r>
+    </w:p>
+    <w:p>
+      <w:pPr>
+        <w:ind w:firstLineChars="100" w:firstLine="210"/>
+      </w:pPr>
+      <w:r>
+        <w:t>L</w:t>
+      </w:r>
+      <w:r>
+        <w:rPr>
+          <w:rFonts w:hint="eastAsia"/>
+        </w:rPr>
+        <w:t>imit:</w:t>
+      </w:r>
+      <w:r>
+        <w:rPr>
+          <w:rFonts w:hint="eastAsia"/>
+        </w:rPr>
+        <w:t xml:space="preserve"> the num of comments/news</w:t>
+      </w:r>
+    </w:p>
+    <w:p/>
+    <w:p>
+      <w:r>
+        <w:t>R</w:t>
+      </w:r>
+      <w:r>
+        <w:rPr>
+          <w:rFonts w:hint="eastAsia"/>
+        </w:rPr>
+        <w:t>equest body: N/A</w:t>
       </w:r>
     </w:p>
     <w:p>
@@ -5634,54 +6412,86 @@
           <w:rFonts w:hint="eastAsia"/>
         </w:rPr>
         <w:lastRenderedPageBreak/>
+        <w:t xml:space="preserve">Response Status: 200, </w:t>
+      </w:r>
+      <w:r>
+        <w:rPr>
+          <w:rFonts w:hint="eastAsia"/>
+        </w:rPr>
+        <w:t>400</w:t>
+      </w:r>
+      <w:r>
+        <w:rPr>
+          <w:rFonts w:hint="eastAsia"/>
+        </w:rPr>
+        <w:t>, 500</w:t>
+      </w:r>
+    </w:p>
+    <w:p>
+      <w:r>
+        <w:rPr>
+          <w:rFonts w:hint="eastAsia"/>
+        </w:rPr>
+        <w:t xml:space="preserve">Response Body: </w:t>
+      </w:r>
+    </w:p>
+    <w:p>
+      <w:r>
+        <w:rPr>
+          <w:rFonts w:hint="eastAsia"/>
+        </w:rPr>
         <w:t>{</w:t>
       </w:r>
     </w:p>
     <w:p>
+      <w:r>
+        <w:rPr>
+          <w:rFonts w:hint="eastAsia"/>
+        </w:rPr>
+        <w:t xml:space="preserve"> </w:t>
+      </w:r>
       <w:proofErr w:type="gramStart"/>
       <w:r>
-        <w:rPr>
-          <w:rFonts w:hint="eastAsia"/>
-        </w:rPr>
-        <w:t>info</w:t>
+        <w:t>F</w:t>
+      </w:r>
+      <w:r>
+        <w:rPr>
+          <w:rFonts w:hint="eastAsia"/>
+        </w:rPr>
+        <w:t>ields:</w:t>
       </w:r>
       <w:proofErr w:type="gramEnd"/>
       <w:r>
         <w:rPr>
           <w:rFonts w:hint="eastAsia"/>
         </w:rPr>
-        <w:t xml:space="preserve">: </w:t>
-      </w:r>
-      <w:r>
-        <w:t>“</w:t>
-      </w:r>
-      <w:r>
-        <w:rPr>
-          <w:rFonts w:hint="eastAsia"/>
-        </w:rPr>
-        <w:t>success</w:t>
-      </w:r>
-      <w:r>
-        <w:t>”</w:t>
-      </w:r>
-      <w:r>
-        <w:rPr>
-          <w:rFonts w:hint="eastAsia"/>
-        </w:rPr>
-        <w:t xml:space="preserve">/ </w:t>
-      </w:r>
-      <w:r>
-        <w:t>”</w:t>
-      </w:r>
-      <w:r>
-        <w:rPr>
-          <w:rFonts w:hint="eastAsia"/>
-        </w:rPr>
-        <w:t>failed</w:t>
-      </w:r>
-      <w:r>
-        <w:t>”</w:t>
-      </w:r>
+        <w:t>{</w:t>
+      </w:r>
+    </w:p>
+    <w:p>
+      <w:r>
+        <w:rPr>
+          <w:rFonts w:hint="eastAsia"/>
+        </w:rPr>
+        <w:t xml:space="preserve">  </w:t>
+      </w:r>
+      <w:r>
+        <w:t>F</w:t>
+      </w:r>
+      <w:r>
+        <w:rPr>
+          <w:rFonts w:hint="eastAsia"/>
+        </w:rPr>
+        <w:t xml:space="preserve">ield1: </w:t>
+      </w:r>
+      <w:proofErr w:type="spellStart"/>
+      <w:r>
+        <w:rPr>
+          <w:rFonts w:hint="eastAsia"/>
+        </w:rPr>
+        <w:t>xxxx</w:t>
+      </w:r>
+      <w:proofErr w:type="spellEnd"/>
       <w:r>
         <w:rPr>
           <w:rFonts w:hint="eastAsia"/>
@@ -5690,22 +6500,370 @@
       </w:r>
     </w:p>
     <w:p>
+      <w:r>
+        <w:rPr>
+          <w:rFonts w:hint="eastAsia"/>
+        </w:rPr>
+        <w:t xml:space="preserve">  </w:t>
+      </w:r>
+      <w:r>
+        <w:t>F</w:t>
+      </w:r>
+      <w:r>
+        <w:rPr>
+          <w:rFonts w:hint="eastAsia"/>
+        </w:rPr>
+        <w:t xml:space="preserve">ield2: </w:t>
+      </w:r>
+      <w:proofErr w:type="spellStart"/>
+      <w:r>
+        <w:rPr>
+          <w:rFonts w:hint="eastAsia"/>
+        </w:rPr>
+        <w:t>xxxx</w:t>
+      </w:r>
+      <w:proofErr w:type="spellEnd"/>
+      <w:r>
+        <w:rPr>
+          <w:rFonts w:hint="eastAsia"/>
+        </w:rPr>
+        <w:t>,</w:t>
+      </w:r>
+    </w:p>
+    <w:p>
+      <w:r>
+        <w:rPr>
+          <w:rFonts w:hint="eastAsia"/>
+        </w:rPr>
+        <w:t xml:space="preserve">  </w:t>
+      </w:r>
+      <w:r>
+        <w:t>F</w:t>
+      </w:r>
+      <w:r>
+        <w:rPr>
+          <w:rFonts w:hint="eastAsia"/>
+        </w:rPr>
+        <w:t xml:space="preserve">ield3: </w:t>
+      </w:r>
+      <w:proofErr w:type="spellStart"/>
+      <w:r>
+        <w:rPr>
+          <w:rFonts w:hint="eastAsia"/>
+        </w:rPr>
+        <w:t>xxxx</w:t>
+      </w:r>
+      <w:proofErr w:type="spellEnd"/>
+    </w:p>
+    <w:p>
+      <w:pPr>
+        <w:ind w:firstLineChars="50" w:firstLine="105"/>
+      </w:pPr>
+      <w:r>
+        <w:rPr>
+          <w:rFonts w:hint="eastAsia"/>
+        </w:rPr>
+        <w:t>}</w:t>
+      </w:r>
+      <w:r>
+        <w:rPr>
+          <w:rFonts w:hint="eastAsia"/>
+        </w:rPr>
+        <w:t>,</w:t>
+      </w:r>
+    </w:p>
+    <w:p>
+      <w:pPr>
+        <w:ind w:firstLineChars="50" w:firstLine="105"/>
+      </w:pPr>
+      <w:r>
+        <w:rPr>
+          <w:rFonts w:hint="eastAsia"/>
+        </w:rPr>
+        <w:t>News: [</w:t>
+      </w:r>
+    </w:p>
+    <w:p>
+      <w:pPr>
+        <w:ind w:firstLineChars="150" w:firstLine="315"/>
+      </w:pPr>
+      <w:r>
+        <w:rPr>
+          <w:rFonts w:hint="eastAsia"/>
+        </w:rPr>
+        <w:t>{</w:t>
+      </w:r>
+      <w:r>
+        <w:t>News1</w:t>
+      </w:r>
+      <w:r>
+        <w:rPr>
+          <w:rFonts w:hint="eastAsia"/>
+        </w:rPr>
+        <w:t>},</w:t>
+      </w:r>
+    </w:p>
+    <w:p>
+      <w:pPr>
+        <w:ind w:firstLineChars="150" w:firstLine="315"/>
+      </w:pPr>
+      <w:r>
+        <w:rPr>
+          <w:rFonts w:hint="eastAsia"/>
+        </w:rPr>
+        <w:t>{News2}</w:t>
+      </w:r>
+    </w:p>
+    <w:p>
+      <w:pPr>
+        <w:ind w:firstLineChars="50" w:firstLine="105"/>
+      </w:pPr>
+      <w:r>
+        <w:rPr>
+          <w:rFonts w:hint="eastAsia"/>
+        </w:rPr>
+        <w:t>],</w:t>
+      </w:r>
+    </w:p>
+    <w:p>
+      <w:pPr>
+        <w:ind w:firstLineChars="50" w:firstLine="105"/>
+      </w:pPr>
+      <w:r>
+        <w:t>C</w:t>
+      </w:r>
+      <w:r>
+        <w:rPr>
+          <w:rFonts w:hint="eastAsia"/>
+        </w:rPr>
+        <w:t>omments: [</w:t>
+      </w:r>
+    </w:p>
+    <w:p>
+      <w:pPr>
+        <w:ind w:firstLineChars="50" w:firstLine="105"/>
+      </w:pPr>
+      <w:r>
+        <w:rPr>
+          <w:rFonts w:hint="eastAsia"/>
+        </w:rPr>
+        <w:t xml:space="preserve"> {</w:t>
+      </w:r>
+      <w:r>
+        <w:t>C</w:t>
+      </w:r>
+      <w:r>
+        <w:rPr>
+          <w:rFonts w:hint="eastAsia"/>
+        </w:rPr>
+        <w:t>omment1},</w:t>
+      </w:r>
+    </w:p>
+    <w:p>
+      <w:pPr>
+        <w:ind w:firstLineChars="100" w:firstLine="210"/>
+      </w:pPr>
+      <w:r>
+        <w:rPr>
+          <w:rFonts w:hint="eastAsia"/>
+        </w:rPr>
+        <w:t>{</w:t>
+      </w:r>
+      <w:r>
+        <w:t>C</w:t>
+      </w:r>
+      <w:r>
+        <w:rPr>
+          <w:rFonts w:hint="eastAsia"/>
+        </w:rPr>
+        <w:t>omment1},</w:t>
+      </w:r>
+    </w:p>
+    <w:p>
+      <w:pPr>
+        <w:ind w:firstLineChars="100" w:firstLine="210"/>
+      </w:pPr>
+      <w:r>
+        <w:rPr>
+          <w:rFonts w:hint="eastAsia"/>
+        </w:rPr>
+        <w:t>{</w:t>
+      </w:r>
+      <w:r>
+        <w:t>C</w:t>
+      </w:r>
+      <w:r>
+        <w:rPr>
+          <w:rFonts w:hint="eastAsia"/>
+        </w:rPr>
+        <w:t>omment1</w:t>
+      </w:r>
+      <w:r>
+        <w:rPr>
+          <w:rFonts w:hint="eastAsia"/>
+        </w:rPr>
+        <w:t>}</w:t>
+      </w:r>
+    </w:p>
+    <w:p>
+      <w:pPr>
+        <w:ind w:firstLineChars="50" w:firstLine="105"/>
+      </w:pPr>
+      <w:r>
+        <w:rPr>
+          <w:rFonts w:hint="eastAsia"/>
+        </w:rPr>
+        <w:t>]</w:t>
+      </w:r>
+    </w:p>
+    <w:p>
+      <w:r>
+        <w:rPr>
+          <w:rFonts w:hint="eastAsia"/>
+        </w:rPr>
+        <w:t>}</w:t>
+      </w:r>
+    </w:p>
+    <w:p>
+      <w:pPr>
+        <w:pStyle w:val="3"/>
+      </w:pPr>
+      <w:bookmarkStart w:id="10" w:name="_Toc353046130"/>
+      <w:r>
+        <w:rPr>
+          <w:rFonts w:hint="eastAsia"/>
+        </w:rPr>
+        <w:t xml:space="preserve">3.1.3 </w:t>
+      </w:r>
       <w:proofErr w:type="gramStart"/>
       <w:r>
         <w:rPr>
           <w:rFonts w:hint="eastAsia"/>
         </w:rPr>
-        <w:t>body</w:t>
+        <w:t>PUT</w:t>
+      </w:r>
+      <w:r>
+        <w:rPr>
+          <w:rFonts w:hint="eastAsia"/>
+        </w:rPr>
+        <w:t xml:space="preserve"> </w:t>
+      </w:r>
+      <w:r>
+        <w:rPr>
+          <w:rFonts w:hint="eastAsia"/>
+        </w:rPr>
+        <w:t xml:space="preserve"> /</w:t>
       </w:r>
       <w:proofErr w:type="gramEnd"/>
       <w:r>
         <w:rPr>
           <w:rFonts w:hint="eastAsia"/>
         </w:rPr>
-        <w:t>: {message body}</w:t>
-      </w:r>
-    </w:p>
-    <w:p>
+        <w:t>visit/:id</w:t>
+      </w:r>
+      <w:bookmarkEnd w:id="10"/>
+    </w:p>
+    <w:p>
+      <w:r>
+        <w:t>U</w:t>
+      </w:r>
+      <w:r>
+        <w:rPr>
+          <w:rFonts w:hint="eastAsia"/>
+        </w:rPr>
+        <w:t>pdate the visit num of shop</w:t>
+      </w:r>
+    </w:p>
+    <w:p>
+      <w:r>
+        <w:t>Priority</w:t>
+      </w:r>
+      <w:r>
+        <w:rPr>
+          <w:rFonts w:hint="eastAsia"/>
+        </w:rPr>
+        <w:t>: should</w:t>
+      </w:r>
+    </w:p>
+    <w:p>
+      <w:r>
+        <w:rPr>
+          <w:rFonts w:hint="eastAsia"/>
+        </w:rPr>
+        <w:t>Request Parameters:</w:t>
+      </w:r>
+    </w:p>
+    <w:p>
+      <w:pPr>
+        <w:ind w:leftChars="100" w:left="210"/>
+      </w:pPr>
+      <w:r>
+        <w:t>C</w:t>
+      </w:r>
+      <w:r>
+        <w:rPr>
+          <w:rFonts w:hint="eastAsia"/>
+        </w:rPr>
+        <w:t xml:space="preserve">ategory: </w:t>
+      </w:r>
+      <w:r>
+        <w:t>specify the category of the shops</w:t>
+      </w:r>
+    </w:p>
+    <w:p>
+      <w:r>
+        <w:t>R</w:t>
+      </w:r>
+      <w:r>
+        <w:rPr>
+          <w:rFonts w:hint="eastAsia"/>
+        </w:rPr>
+        <w:t xml:space="preserve">equest body: </w:t>
+      </w:r>
+      <w:r>
+        <w:rPr>
+          <w:rFonts w:hint="eastAsia"/>
+        </w:rPr>
+        <w:t>N/A</w:t>
+      </w:r>
+    </w:p>
+    <w:p>
+      <w:r>
+        <w:rPr>
+          <w:rFonts w:hint="eastAsia"/>
+        </w:rPr>
+        <w:t>Response Status: 200, 400</w:t>
+      </w:r>
+      <w:r>
+        <w:rPr>
+          <w:rFonts w:hint="eastAsia"/>
+        </w:rPr>
+        <w:t>, 500</w:t>
+      </w:r>
+    </w:p>
+    <w:p>
+      <w:r>
+        <w:rPr>
+          <w:rFonts w:hint="eastAsia"/>
+        </w:rPr>
+        <w:t>Response body: {</w:t>
+      </w:r>
+      <w:proofErr w:type="spellStart"/>
+      <w:r>
+        <w:rPr>
+          <w:rFonts w:hint="eastAsia"/>
+        </w:rPr>
+        <w:t>visit</w:t>
+      </w:r>
+      <w:proofErr w:type="gramStart"/>
+      <w:r>
+        <w:rPr>
+          <w:rFonts w:hint="eastAsia"/>
+        </w:rPr>
+        <w:t>:value</w:t>
+      </w:r>
+      <w:proofErr w:type="spellEnd"/>
+      <w:proofErr w:type="gramEnd"/>
       <w:r>
         <w:rPr>
           <w:rFonts w:hint="eastAsia"/>
@@ -5717,39 +6875,48 @@
       <w:pPr>
         <w:pStyle w:val="3"/>
       </w:pPr>
-      <w:bookmarkStart w:id="8" w:name="_Toc353046128"/>
-      <w:r>
-        <w:rPr>
-          <w:rFonts w:hint="eastAsia"/>
-        </w:rPr>
-        <w:t xml:space="preserve">3.1.1 </w:t>
-      </w:r>
-      <w:r>
-        <w:rPr>
-          <w:rFonts w:hint="eastAsia"/>
-        </w:rPr>
-        <w:t>GET /</w:t>
-      </w:r>
-      <w:r>
-        <w:rPr>
-          <w:rFonts w:hint="eastAsia"/>
-        </w:rPr>
-        <w:t>shop</w:t>
-      </w:r>
-      <w:r>
-        <w:rPr>
-          <w:rFonts w:hint="eastAsia"/>
-        </w:rPr>
-        <w:t>s</w:t>
-      </w:r>
-      <w:bookmarkEnd w:id="8"/>
-    </w:p>
-    <w:p>
-      <w:r>
-        <w:rPr>
-          <w:rFonts w:hint="eastAsia"/>
-        </w:rPr>
-        <w:t>Get the shops</w:t>
+      <w:bookmarkStart w:id="11" w:name="_Toc353046131"/>
+      <w:r>
+        <w:rPr>
+          <w:rFonts w:hint="eastAsia"/>
+        </w:rPr>
+        <w:t>3.1.5 POST /shop</w:t>
+      </w:r>
+      <w:bookmarkEnd w:id="11"/>
+    </w:p>
+    <w:p>
+      <w:r>
+        <w:t>I</w:t>
+      </w:r>
+      <w:r>
+        <w:rPr>
+          <w:rFonts w:hint="eastAsia"/>
+        </w:rPr>
+        <w:t>nsert a new shop to db</w:t>
+      </w:r>
+    </w:p>
+    <w:p>
+      <w:r>
+        <w:rPr>
+          <w:rFonts w:hint="eastAsia"/>
+        </w:rPr>
+        <w:t>Priority: must</w:t>
+      </w:r>
+    </w:p>
+    <w:p>
+      <w:r>
+        <w:rPr>
+          <w:rFonts w:hint="eastAsia"/>
+        </w:rPr>
+        <w:t>Request Parameters:</w:t>
+      </w:r>
+    </w:p>
+    <w:p>
+      <w:r>
+        <w:rPr>
+          <w:rFonts w:hint="eastAsia"/>
+        </w:rPr>
+        <w:t>Category:</w:t>
       </w:r>
       <w:r>
         <w:rPr>
@@ -5758,1081 +6925,125 @@
         <w:t xml:space="preserve"> </w:t>
       </w:r>
       <w:r>
-        <w:t>register</w:t>
-      </w:r>
-      <w:r>
-        <w:rPr>
-          <w:rFonts w:hint="eastAsia"/>
-        </w:rPr>
-        <w:t xml:space="preserve">ed in </w:t>
-      </w:r>
-      <w:proofErr w:type="spellStart"/>
-      <w:r>
-        <w:rPr>
-          <w:rFonts w:hint="eastAsia"/>
-        </w:rPr>
-        <w:t>easydian</w:t>
-      </w:r>
-      <w:proofErr w:type="spellEnd"/>
+        <w:t>specify the category of the shops</w:t>
+      </w:r>
+    </w:p>
+    <w:p>
+      <w:r>
+        <w:t>R</w:t>
+      </w:r>
+      <w:r>
+        <w:rPr>
+          <w:rFonts w:hint="eastAsia"/>
+        </w:rPr>
+        <w:t>equest body:</w:t>
+      </w:r>
+    </w:p>
+    <w:p>
+      <w:proofErr w:type="spellStart"/>
+      <w:r>
+        <w:t>I</w:t>
+      </w:r>
+      <w:r>
+        <w:rPr>
+          <w:rFonts w:hint="eastAsia"/>
+        </w:rPr>
+        <w:t>nstance</w:t>
+      </w:r>
+      <w:proofErr w:type="gramStart"/>
+      <w:r>
+        <w:rPr>
+          <w:rFonts w:hint="eastAsia"/>
+        </w:rPr>
+        <w:t>:</w:t>
+      </w:r>
+      <w:r>
+        <w:t>A</w:t>
+      </w:r>
+      <w:proofErr w:type="spellEnd"/>
+      <w:proofErr w:type="gramEnd"/>
       <w:r>
         <w:rPr>
           <w:rFonts w:hint="eastAsia"/>
         </w:rPr>
         <w:t xml:space="preserve"> </w:t>
       </w:r>
-    </w:p>
-    <w:p>
-      <w:r>
-        <w:rPr>
-          <w:rFonts w:hint="eastAsia"/>
-        </w:rPr>
-        <w:t>Priority: must</w:t>
-      </w:r>
-    </w:p>
-    <w:p>
-      <w:r>
-        <w:rPr>
-          <w:rFonts w:hint="eastAsia"/>
-        </w:rPr>
-        <w:t>Request Parameters:</w:t>
-      </w:r>
-    </w:p>
-    <w:p>
-      <w:pPr>
-        <w:ind w:leftChars="100" w:left="210"/>
-      </w:pPr>
-      <w:r>
-        <w:t>C</w:t>
-      </w:r>
-      <w:r>
-        <w:rPr>
-          <w:rFonts w:hint="eastAsia"/>
-        </w:rPr>
-        <w:t xml:space="preserve">ategory: </w:t>
-      </w:r>
-      <w:r>
-        <w:t>specify the category of the shops</w:t>
-      </w:r>
-    </w:p>
-    <w:p>
-      <w:pPr>
-        <w:ind w:leftChars="100" w:left="210"/>
-      </w:pPr>
+      <w:proofErr w:type="spellStart"/>
+      <w:r>
+        <w:rPr>
+          <w:rFonts w:hint="eastAsia"/>
+        </w:rPr>
+        <w:t>json</w:t>
+      </w:r>
+      <w:proofErr w:type="spellEnd"/>
+      <w:r>
+        <w:rPr>
+          <w:rFonts w:hint="eastAsia"/>
+        </w:rPr>
+        <w:t xml:space="preserve"> configuration for a shop</w:t>
+      </w:r>
+    </w:p>
+    <w:p>
+      <w:r>
+        <w:rPr>
+          <w:rFonts w:hint="eastAsia"/>
+        </w:rPr>
+        <w:t>Response Status: 200, 400</w:t>
+      </w:r>
+      <w:r>
+        <w:rPr>
+          <w:rFonts w:hint="eastAsia"/>
+        </w:rPr>
+        <w:t>, 500</w:t>
+      </w:r>
+    </w:p>
+    <w:p>
+      <w:r>
+        <w:rPr>
+          <w:rFonts w:hint="eastAsia"/>
+        </w:rPr>
+        <w:t>Response body: only info failed</w:t>
+      </w:r>
+    </w:p>
+    <w:p>
+      <w:pPr>
+        <w:pStyle w:val="3"/>
+      </w:pPr>
+      <w:bookmarkStart w:id="12" w:name="_Toc353046132"/>
+      <w:r>
+        <w:rPr>
+          <w:rFonts w:hint="eastAsia"/>
+        </w:rPr>
+        <w:lastRenderedPageBreak/>
+        <w:t xml:space="preserve">3.1.6 </w:t>
+      </w:r>
       <w:proofErr w:type="gramStart"/>
       <w:r>
-        <w:t>S</w:t>
-      </w:r>
-      <w:r>
-        <w:rPr>
-          <w:rFonts w:hint="eastAsia"/>
-        </w:rPr>
-        <w:t>tart</w:t>
-      </w:r>
-      <w:r>
-        <w:rPr>
-          <w:rFonts w:hint="eastAsia"/>
-        </w:rPr>
-        <w:t>(</w:t>
+        <w:rPr>
+          <w:rFonts w:hint="eastAsia"/>
+        </w:rPr>
+        <w:t>DELETE</w:t>
+      </w:r>
+      <w:r>
+        <w:rPr>
+          <w:rFonts w:hint="eastAsia"/>
+        </w:rPr>
+        <w:t xml:space="preserve"> </w:t>
+      </w:r>
+      <w:r>
+        <w:rPr>
+          <w:rFonts w:hint="eastAsia"/>
+        </w:rPr>
+        <w:t xml:space="preserve"> /</w:t>
       </w:r>
       <w:proofErr w:type="gramEnd"/>
       <w:r>
         <w:rPr>
           <w:rFonts w:hint="eastAsia"/>
         </w:rPr>
-        <w:t>optional)</w:t>
-      </w:r>
-      <w:r>
-        <w:rPr>
-          <w:rFonts w:hint="eastAsia"/>
-        </w:rPr>
-        <w:t>: start index</w:t>
-      </w:r>
-      <w:r>
-        <w:rPr>
-          <w:rFonts w:hint="eastAsia"/>
-        </w:rPr>
-        <w:t xml:space="preserve"> </w:t>
-      </w:r>
-      <w:r>
-        <w:rPr>
-          <w:rFonts w:hint="eastAsia"/>
-        </w:rPr>
-        <w:t>(sorted by priority</w:t>
-      </w:r>
-      <w:r>
-        <w:rPr>
-          <w:rFonts w:hint="eastAsia"/>
-        </w:rPr>
-        <w:t>)</w:t>
-      </w:r>
-      <w:r>
-        <w:rPr>
-          <w:rFonts w:hint="eastAsia"/>
-        </w:rPr>
-        <w:t>, 0 base</w:t>
-      </w:r>
-    </w:p>
-    <w:p>
-      <w:pPr>
-        <w:ind w:leftChars="100" w:left="210"/>
-      </w:pPr>
-      <w:proofErr w:type="gramStart"/>
-      <w:r>
-        <w:rPr>
-          <w:rFonts w:hint="eastAsia"/>
-        </w:rPr>
-        <w:t>Limit</w:t>
-      </w:r>
-      <w:r>
-        <w:rPr>
-          <w:rFonts w:hint="eastAsia"/>
-        </w:rPr>
-        <w:t>(</w:t>
-      </w:r>
-      <w:proofErr w:type="gramEnd"/>
-      <w:r>
-        <w:rPr>
-          <w:rFonts w:hint="eastAsia"/>
-        </w:rPr>
-        <w:t>optional)</w:t>
-      </w:r>
-      <w:r>
-        <w:rPr>
-          <w:rFonts w:hint="eastAsia"/>
-        </w:rPr>
-        <w:t xml:space="preserve">: limit the number of </w:t>
-      </w:r>
-      <w:r>
-        <w:rPr>
-          <w:rFonts w:hint="eastAsia"/>
-        </w:rPr>
-        <w:t>items</w:t>
-      </w:r>
-    </w:p>
-    <w:p>
-      <w:r>
-        <w:t>R</w:t>
-      </w:r>
-      <w:r>
-        <w:rPr>
-          <w:rFonts w:hint="eastAsia"/>
-        </w:rPr>
-        <w:t xml:space="preserve">equest body: </w:t>
-      </w:r>
-      <w:r>
-        <w:rPr>
-          <w:rFonts w:hint="eastAsia"/>
-        </w:rPr>
-        <w:t>N/A</w:t>
-      </w:r>
-    </w:p>
-    <w:p>
-      <w:r>
-        <w:rPr>
-          <w:rFonts w:hint="eastAsia"/>
-        </w:rPr>
-        <w:t>Response Status: 200,</w:t>
-      </w:r>
-      <w:r>
-        <w:rPr>
-          <w:rFonts w:hint="eastAsia"/>
-        </w:rPr>
-        <w:t>400</w:t>
-      </w:r>
-      <w:r>
-        <w:rPr>
-          <w:rFonts w:hint="eastAsia"/>
-        </w:rPr>
-        <w:t>, 500</w:t>
-      </w:r>
-    </w:p>
-    <w:p>
-      <w:r>
-        <w:rPr>
-          <w:rFonts w:hint="eastAsia"/>
-        </w:rPr>
-        <w:t>Response Body: An array of shops, JSON format</w:t>
-      </w:r>
-    </w:p>
-    <w:p>
-      <w:r>
-        <w:rPr>
-          <w:rFonts w:hint="eastAsia"/>
-        </w:rPr>
-        <w:t>{</w:t>
-      </w:r>
-    </w:p>
-    <w:p>
-      <w:r>
-        <w:rPr>
-          <w:rFonts w:hint="eastAsia"/>
-        </w:rPr>
-        <w:t>[</w:t>
-      </w:r>
-      <w:r>
-        <w:rPr>
-          <w:rFonts w:hint="eastAsia"/>
-        </w:rPr>
-        <w:t>{</w:t>
-      </w:r>
-    </w:p>
-    <w:p>
-      <w:r>
-        <w:rPr>
-          <w:rFonts w:hint="eastAsia"/>
-        </w:rPr>
-        <w:t xml:space="preserve">  _id:</w:t>
-      </w:r>
-      <w:r>
-        <w:rPr>
-          <w:rFonts w:hint="eastAsia"/>
-        </w:rPr>
-        <w:t xml:space="preserve">  </w:t>
-      </w:r>
-      <w:proofErr w:type="spellStart"/>
-      <w:r>
-        <w:rPr>
-          <w:rFonts w:hint="eastAsia"/>
-        </w:rPr>
-        <w:t>xxxx</w:t>
-      </w:r>
-      <w:proofErr w:type="spellEnd"/>
-      <w:r>
-        <w:rPr>
-          <w:rFonts w:hint="eastAsia"/>
-        </w:rPr>
-        <w:t>,</w:t>
-      </w:r>
-    </w:p>
-    <w:p>
-      <w:r>
-        <w:rPr>
-          <w:rFonts w:hint="eastAsia"/>
-        </w:rPr>
-        <w:t xml:space="preserve">  </w:t>
-      </w:r>
-      <w:proofErr w:type="spellStart"/>
-      <w:proofErr w:type="gramStart"/>
-      <w:r>
-        <w:rPr>
-          <w:rFonts w:hint="eastAsia"/>
-        </w:rPr>
-        <w:t>s</w:t>
-      </w:r>
-      <w:r>
-        <w:rPr>
-          <w:rFonts w:hint="eastAsia"/>
-        </w:rPr>
-        <w:t>hopname</w:t>
-      </w:r>
-      <w:proofErr w:type="spellEnd"/>
-      <w:proofErr w:type="gramEnd"/>
-      <w:r>
-        <w:rPr>
-          <w:rFonts w:hint="eastAsia"/>
-        </w:rPr>
-        <w:t>:</w:t>
-      </w:r>
-      <w:r>
-        <w:rPr>
-          <w:rFonts w:hint="eastAsia"/>
-        </w:rPr>
-        <w:t xml:space="preserve">  </w:t>
-      </w:r>
-      <w:r>
-        <w:rPr>
-          <w:rFonts w:hint="eastAsia"/>
-        </w:rPr>
-        <w:t xml:space="preserve"> </w:t>
-      </w:r>
-      <w:proofErr w:type="spellStart"/>
-      <w:r>
-        <w:rPr>
-          <w:rFonts w:hint="eastAsia"/>
-        </w:rPr>
-        <w:t>xxx</w:t>
-      </w:r>
-      <w:r>
-        <w:rPr>
-          <w:rFonts w:hint="eastAsia"/>
-        </w:rPr>
-        <w:t>x</w:t>
-      </w:r>
-      <w:proofErr w:type="spellEnd"/>
-      <w:r>
-        <w:rPr>
-          <w:rFonts w:hint="eastAsia"/>
-        </w:rPr>
-        <w:t>,</w:t>
-      </w:r>
-    </w:p>
-    <w:p>
-      <w:r>
-        <w:rPr>
-          <w:rFonts w:hint="eastAsia"/>
-        </w:rPr>
-        <w:t xml:space="preserve">  </w:t>
-      </w:r>
-      <w:proofErr w:type="spellStart"/>
-      <w:proofErr w:type="gramStart"/>
-      <w:r>
-        <w:rPr>
-          <w:rFonts w:hint="eastAsia"/>
-        </w:rPr>
-        <w:t>shoplogo</w:t>
-      </w:r>
-      <w:proofErr w:type="spellEnd"/>
-      <w:proofErr w:type="gramEnd"/>
-      <w:r>
-        <w:rPr>
-          <w:rFonts w:hint="eastAsia"/>
-        </w:rPr>
-        <w:t xml:space="preserve">: </w:t>
-      </w:r>
-      <w:proofErr w:type="spellStart"/>
-      <w:r>
-        <w:rPr>
-          <w:rFonts w:hint="eastAsia"/>
-        </w:rPr>
-        <w:t>xxxx</w:t>
-      </w:r>
-      <w:proofErr w:type="spellEnd"/>
-      <w:r>
-        <w:rPr>
-          <w:rFonts w:hint="eastAsia"/>
-        </w:rPr>
-        <w:t>,</w:t>
-      </w:r>
-    </w:p>
-    <w:p>
-      <w:r>
-        <w:rPr>
-          <w:rFonts w:hint="eastAsia"/>
-        </w:rPr>
-        <w:t xml:space="preserve">  </w:t>
-      </w:r>
-      <w:proofErr w:type="spellStart"/>
-      <w:proofErr w:type="gramStart"/>
-      <w:r>
-        <w:t>shopwebsite</w:t>
-      </w:r>
-      <w:proofErr w:type="spellEnd"/>
-      <w:proofErr w:type="gramEnd"/>
-      <w:r>
-        <w:rPr>
-          <w:rFonts w:hint="eastAsia"/>
-        </w:rPr>
-        <w:t xml:space="preserve">: </w:t>
-      </w:r>
-      <w:proofErr w:type="spellStart"/>
-      <w:r>
-        <w:rPr>
-          <w:rFonts w:hint="eastAsia"/>
-        </w:rPr>
-        <w:t>xxxx</w:t>
-      </w:r>
-      <w:proofErr w:type="spellEnd"/>
-      <w:r>
-        <w:rPr>
-          <w:rFonts w:hint="eastAsia"/>
-        </w:rPr>
-        <w:t>,</w:t>
-      </w:r>
-    </w:p>
-    <w:p>
-      <w:r>
-        <w:rPr>
-          <w:rFonts w:hint="eastAsia"/>
-        </w:rPr>
-        <w:t xml:space="preserve">  </w:t>
-      </w:r>
-      <w:proofErr w:type="spellStart"/>
-      <w:proofErr w:type="gramStart"/>
-      <w:r>
-        <w:t>shopbadt</w:t>
-      </w:r>
-      <w:proofErr w:type="spellEnd"/>
-      <w:proofErr w:type="gramEnd"/>
-      <w:r>
-        <w:rPr>
-          <w:rFonts w:hint="eastAsia"/>
-        </w:rPr>
-        <w:t xml:space="preserve">:  </w:t>
-      </w:r>
-      <w:proofErr w:type="spellStart"/>
-      <w:r>
-        <w:rPr>
-          <w:rFonts w:hint="eastAsia"/>
-        </w:rPr>
-        <w:t>xxxx</w:t>
-      </w:r>
-      <w:proofErr w:type="spellEnd"/>
-      <w:r>
-        <w:rPr>
-          <w:rFonts w:hint="eastAsia"/>
-        </w:rPr>
-        <w:t>,</w:t>
-      </w:r>
-    </w:p>
-    <w:p>
-      <w:r>
-        <w:rPr>
-          <w:rFonts w:hint="eastAsia"/>
-        </w:rPr>
-        <w:t xml:space="preserve">  </w:t>
-      </w:r>
-      <w:proofErr w:type="spellStart"/>
-      <w:proofErr w:type="gramStart"/>
-      <w:r>
-        <w:rPr>
-          <w:rFonts w:hint="eastAsia"/>
-        </w:rPr>
-        <w:t>shopgoodt</w:t>
-      </w:r>
-      <w:proofErr w:type="spellEnd"/>
-      <w:proofErr w:type="gramEnd"/>
-      <w:r>
-        <w:rPr>
-          <w:rFonts w:hint="eastAsia"/>
-        </w:rPr>
-        <w:t xml:space="preserve">: </w:t>
-      </w:r>
-      <w:proofErr w:type="spellStart"/>
-      <w:r>
-        <w:rPr>
-          <w:rFonts w:hint="eastAsia"/>
-        </w:rPr>
-        <w:t>xxxx</w:t>
-      </w:r>
-      <w:proofErr w:type="spellEnd"/>
-    </w:p>
-    <w:p>
-      <w:r>
-        <w:rPr>
-          <w:rFonts w:hint="eastAsia"/>
-        </w:rPr>
-        <w:t>}</w:t>
-      </w:r>
-      <w:r>
-        <w:rPr>
-          <w:rFonts w:hint="eastAsia"/>
-        </w:rPr>
-        <w:t>]</w:t>
-      </w:r>
-      <w:r>
-        <w:rPr>
-          <w:rFonts w:hint="eastAsia"/>
-        </w:rPr>
-        <w:t>,</w:t>
-      </w:r>
-    </w:p>
-    <w:p>
-      <w:r>
-        <w:rPr>
-          <w:rFonts w:hint="eastAsia"/>
-        </w:rPr>
-        <w:t>[]</w:t>
-      </w:r>
-    </w:p>
-    <w:p>
-      <w:r>
-        <w:t>…</w:t>
-      </w:r>
-    </w:p>
-    <w:p>
-      <w:r>
-        <w:rPr>
-          <w:rFonts w:hint="eastAsia"/>
-        </w:rPr>
-        <w:t>}</w:t>
-      </w:r>
-    </w:p>
-    <w:p>
-      <w:pPr>
-        <w:pStyle w:val="3"/>
-      </w:pPr>
-      <w:bookmarkStart w:id="9" w:name="_Toc353046129"/>
-      <w:r>
-        <w:rPr>
-          <w:rFonts w:hint="eastAsia"/>
-        </w:rPr>
-        <w:t xml:space="preserve">3.1.2 </w:t>
-      </w:r>
-      <w:proofErr w:type="gramStart"/>
-      <w:r>
-        <w:rPr>
-          <w:rFonts w:hint="eastAsia"/>
-        </w:rPr>
-        <w:t>GET</w:t>
-      </w:r>
-      <w:r>
-        <w:rPr>
-          <w:rFonts w:hint="eastAsia"/>
-        </w:rPr>
-        <w:t xml:space="preserve"> </w:t>
-      </w:r>
-      <w:r>
-        <w:rPr>
-          <w:rFonts w:hint="eastAsia"/>
-        </w:rPr>
-        <w:t xml:space="preserve"> /</w:t>
-      </w:r>
-      <w:proofErr w:type="gramEnd"/>
-      <w:r>
-        <w:rPr>
-          <w:rFonts w:hint="eastAsia"/>
-        </w:rPr>
-        <w:t>shop</w:t>
-      </w:r>
-      <w:r>
-        <w:rPr>
-          <w:rFonts w:hint="eastAsia"/>
-        </w:rPr>
-        <w:t>/:id</w:t>
-      </w:r>
-      <w:bookmarkEnd w:id="9"/>
-    </w:p>
-    <w:p>
-      <w:r>
-        <w:rPr>
-          <w:rFonts w:hint="eastAsia"/>
-        </w:rPr>
-        <w:t>GET the shop detail</w:t>
-      </w:r>
-    </w:p>
-    <w:p>
-      <w:proofErr w:type="spellStart"/>
-      <w:r>
-        <w:rPr>
-          <w:rFonts w:hint="eastAsia"/>
-        </w:rPr>
-        <w:t>Prority</w:t>
-      </w:r>
-      <w:proofErr w:type="spellEnd"/>
-      <w:r>
-        <w:rPr>
-          <w:rFonts w:hint="eastAsia"/>
-        </w:rPr>
-        <w:t>: must</w:t>
-      </w:r>
-    </w:p>
-    <w:p>
-      <w:r>
-        <w:rPr>
-          <w:rFonts w:hint="eastAsia"/>
-        </w:rPr>
-        <w:t>Request Parameters:</w:t>
-      </w:r>
-      <w:r>
-        <w:rPr>
-          <w:rFonts w:hint="eastAsia"/>
-        </w:rPr>
-        <w:t xml:space="preserve"> </w:t>
-      </w:r>
-    </w:p>
-    <w:p>
-      <w:pPr>
-        <w:ind w:leftChars="100" w:left="210"/>
-      </w:pPr>
-      <w:r>
-        <w:t>C</w:t>
-      </w:r>
-      <w:r>
-        <w:rPr>
-          <w:rFonts w:hint="eastAsia"/>
-        </w:rPr>
-        <w:t xml:space="preserve">ategory: </w:t>
-      </w:r>
-      <w:r>
-        <w:t>specify the category of the shops</w:t>
-      </w:r>
-    </w:p>
-    <w:p>
-      <w:pPr>
-        <w:ind w:leftChars="100" w:left="210"/>
-      </w:pPr>
-      <w:r>
-        <w:t>F</w:t>
-      </w:r>
-      <w:r>
-        <w:rPr>
-          <w:rFonts w:hint="eastAsia"/>
-        </w:rPr>
-        <w:t xml:space="preserve">ields: the </w:t>
-      </w:r>
-      <w:r>
-        <w:t>fields</w:t>
-      </w:r>
-      <w:r>
-        <w:rPr>
-          <w:rFonts w:hint="eastAsia"/>
-        </w:rPr>
-        <w:t xml:space="preserve"> needs to be return</w:t>
-      </w:r>
-    </w:p>
-    <w:p>
-      <w:pPr>
-        <w:ind w:leftChars="100" w:left="210"/>
-      </w:pPr>
-      <w:r>
-        <w:t>C</w:t>
-      </w:r>
-      <w:r>
-        <w:rPr>
-          <w:rFonts w:hint="eastAsia"/>
-        </w:rPr>
-        <w:t>omments: 1: return comments, 0:don</w:t>
-      </w:r>
-      <w:r>
-        <w:t>’</w:t>
-      </w:r>
-      <w:r>
-        <w:rPr>
-          <w:rFonts w:hint="eastAsia"/>
-        </w:rPr>
-        <w:t>t return comment</w:t>
-      </w:r>
-      <w:r>
-        <w:rPr>
-          <w:rFonts w:hint="eastAsia"/>
-        </w:rPr>
-        <w:t>, sorted by create date</w:t>
-      </w:r>
-    </w:p>
-    <w:p>
-      <w:pPr>
-        <w:ind w:leftChars="100" w:left="210"/>
-      </w:pPr>
-      <w:r>
-        <w:t>N</w:t>
-      </w:r>
-      <w:r>
-        <w:rPr>
-          <w:rFonts w:hint="eastAsia"/>
-        </w:rPr>
-        <w:t>ews: 1: return news, 0: don</w:t>
-      </w:r>
-      <w:r>
-        <w:t>’</w:t>
-      </w:r>
-      <w:r>
-        <w:rPr>
-          <w:rFonts w:hint="eastAsia"/>
-        </w:rPr>
-        <w:t>t return news</w:t>
-      </w:r>
-      <w:r>
-        <w:rPr>
-          <w:rFonts w:hint="eastAsia"/>
-        </w:rPr>
-        <w:t>, sorted by create date</w:t>
-      </w:r>
-    </w:p>
-    <w:p>
-      <w:pPr>
-        <w:ind w:leftChars="100" w:left="210"/>
-      </w:pPr>
-      <w:r>
-        <w:t>S</w:t>
-      </w:r>
-      <w:r>
-        <w:rPr>
-          <w:rFonts w:hint="eastAsia"/>
-        </w:rPr>
-        <w:t>tart:</w:t>
-      </w:r>
-      <w:r>
-        <w:rPr>
-          <w:rFonts w:hint="eastAsia"/>
-        </w:rPr>
-        <w:t xml:space="preserve"> start index of comments/news</w:t>
-      </w:r>
-    </w:p>
-    <w:p>
-      <w:r>
-        <w:t>L</w:t>
-      </w:r>
-      <w:r>
-        <w:rPr>
-          <w:rFonts w:hint="eastAsia"/>
-        </w:rPr>
-        <w:t>imit:</w:t>
-      </w:r>
-      <w:r>
-        <w:rPr>
-          <w:rFonts w:hint="eastAsia"/>
-        </w:rPr>
-        <w:t xml:space="preserve"> the num of comments/news</w:t>
-      </w:r>
-    </w:p>
-    <w:p/>
-    <w:p>
-      <w:r>
-        <w:t>R</w:t>
-      </w:r>
-      <w:r>
-        <w:rPr>
-          <w:rFonts w:hint="eastAsia"/>
-        </w:rPr>
-        <w:t>equest body: N/A</w:t>
-      </w:r>
-    </w:p>
-    <w:p>
-      <w:r>
-        <w:rPr>
-          <w:rFonts w:hint="eastAsia"/>
-        </w:rPr>
-        <w:t xml:space="preserve">Response Status: 200, </w:t>
-      </w:r>
-      <w:r>
-        <w:rPr>
-          <w:rFonts w:hint="eastAsia"/>
-        </w:rPr>
-        <w:t>400</w:t>
-      </w:r>
-      <w:r>
-        <w:rPr>
-          <w:rFonts w:hint="eastAsia"/>
-        </w:rPr>
-        <w:t>, 500</w:t>
-      </w:r>
-    </w:p>
-    <w:p>
-      <w:r>
-        <w:rPr>
-          <w:rFonts w:hint="eastAsia"/>
-        </w:rPr>
-        <w:lastRenderedPageBreak/>
-        <w:t xml:space="preserve">Response Body: </w:t>
-      </w:r>
-    </w:p>
-    <w:p>
-      <w:r>
-        <w:rPr>
-          <w:rFonts w:hint="eastAsia"/>
-        </w:rPr>
-        <w:t>{</w:t>
-      </w:r>
-    </w:p>
-    <w:p>
-      <w:r>
-        <w:rPr>
-          <w:rFonts w:hint="eastAsia"/>
-        </w:rPr>
-        <w:t xml:space="preserve"> </w:t>
-      </w:r>
-      <w:proofErr w:type="gramStart"/>
-      <w:r>
-        <w:t>F</w:t>
-      </w:r>
-      <w:r>
-        <w:rPr>
-          <w:rFonts w:hint="eastAsia"/>
-        </w:rPr>
-        <w:t>ields:</w:t>
-      </w:r>
-      <w:proofErr w:type="gramEnd"/>
-      <w:r>
-        <w:rPr>
-          <w:rFonts w:hint="eastAsia"/>
-        </w:rPr>
-        <w:t>{</w:t>
-      </w:r>
-    </w:p>
-    <w:p>
-      <w:r>
-        <w:rPr>
-          <w:rFonts w:hint="eastAsia"/>
-        </w:rPr>
-        <w:t xml:space="preserve">  </w:t>
-      </w:r>
-      <w:r>
-        <w:t>F</w:t>
-      </w:r>
-      <w:r>
-        <w:rPr>
-          <w:rFonts w:hint="eastAsia"/>
-        </w:rPr>
-        <w:t xml:space="preserve">ield1: </w:t>
-      </w:r>
-      <w:proofErr w:type="spellStart"/>
-      <w:r>
-        <w:rPr>
-          <w:rFonts w:hint="eastAsia"/>
-        </w:rPr>
-        <w:t>xxxx</w:t>
-      </w:r>
-      <w:proofErr w:type="spellEnd"/>
-      <w:r>
-        <w:rPr>
-          <w:rFonts w:hint="eastAsia"/>
-        </w:rPr>
-        <w:t>,</w:t>
-      </w:r>
-    </w:p>
-    <w:p>
-      <w:r>
-        <w:rPr>
-          <w:rFonts w:hint="eastAsia"/>
-        </w:rPr>
-        <w:t xml:space="preserve">  </w:t>
-      </w:r>
-      <w:r>
-        <w:t>F</w:t>
-      </w:r>
-      <w:r>
-        <w:rPr>
-          <w:rFonts w:hint="eastAsia"/>
-        </w:rPr>
-        <w:t xml:space="preserve">ield2: </w:t>
-      </w:r>
-      <w:proofErr w:type="spellStart"/>
-      <w:r>
-        <w:rPr>
-          <w:rFonts w:hint="eastAsia"/>
-        </w:rPr>
-        <w:t>xxxx</w:t>
-      </w:r>
-      <w:proofErr w:type="spellEnd"/>
-      <w:r>
-        <w:rPr>
-          <w:rFonts w:hint="eastAsia"/>
-        </w:rPr>
-        <w:t>,</w:t>
-      </w:r>
-    </w:p>
-    <w:p>
-      <w:r>
-        <w:rPr>
-          <w:rFonts w:hint="eastAsia"/>
-        </w:rPr>
-        <w:t xml:space="preserve">  </w:t>
-      </w:r>
-      <w:r>
-        <w:t>F</w:t>
-      </w:r>
-      <w:r>
-        <w:rPr>
-          <w:rFonts w:hint="eastAsia"/>
-        </w:rPr>
-        <w:t xml:space="preserve">ield3: </w:t>
-      </w:r>
-      <w:proofErr w:type="spellStart"/>
-      <w:r>
-        <w:rPr>
-          <w:rFonts w:hint="eastAsia"/>
-        </w:rPr>
-        <w:t>xxxx</w:t>
-      </w:r>
-      <w:proofErr w:type="spellEnd"/>
-    </w:p>
-    <w:p>
-      <w:pPr>
-        <w:ind w:firstLineChars="50" w:firstLine="105"/>
-      </w:pPr>
-      <w:r>
-        <w:rPr>
-          <w:rFonts w:hint="eastAsia"/>
-        </w:rPr>
-        <w:t>}</w:t>
-      </w:r>
-      <w:r>
-        <w:rPr>
-          <w:rFonts w:hint="eastAsia"/>
-        </w:rPr>
-        <w:t>,</w:t>
-      </w:r>
-    </w:p>
-    <w:p>
-      <w:pPr>
-        <w:ind w:firstLineChars="50" w:firstLine="105"/>
-      </w:pPr>
-      <w:r>
-        <w:rPr>
-          <w:rFonts w:hint="eastAsia"/>
-        </w:rPr>
-        <w:t>News: [</w:t>
-      </w:r>
-    </w:p>
-    <w:p>
-      <w:pPr>
-        <w:ind w:firstLineChars="150" w:firstLine="315"/>
-      </w:pPr>
-      <w:r>
-        <w:rPr>
-          <w:rFonts w:hint="eastAsia"/>
-        </w:rPr>
-        <w:t>{</w:t>
-      </w:r>
-      <w:r>
-        <w:t>News1</w:t>
-      </w:r>
-      <w:r>
-        <w:rPr>
-          <w:rFonts w:hint="eastAsia"/>
-        </w:rPr>
-        <w:t>},</w:t>
-      </w:r>
-    </w:p>
-    <w:p>
-      <w:pPr>
-        <w:ind w:firstLineChars="150" w:firstLine="315"/>
-      </w:pPr>
-      <w:r>
-        <w:rPr>
-          <w:rFonts w:hint="eastAsia"/>
-        </w:rPr>
-        <w:t>{News2}</w:t>
-      </w:r>
-    </w:p>
-    <w:p>
-      <w:pPr>
-        <w:ind w:firstLineChars="50" w:firstLine="105"/>
-      </w:pPr>
-      <w:r>
-        <w:rPr>
-          <w:rFonts w:hint="eastAsia"/>
-        </w:rPr>
-        <w:t>],</w:t>
-      </w:r>
-    </w:p>
-    <w:p>
-      <w:pPr>
-        <w:ind w:firstLineChars="50" w:firstLine="105"/>
-      </w:pPr>
-      <w:r>
-        <w:t>C</w:t>
-      </w:r>
-      <w:r>
-        <w:rPr>
-          <w:rFonts w:hint="eastAsia"/>
-        </w:rPr>
-        <w:t>omments: [</w:t>
-      </w:r>
-    </w:p>
-    <w:p>
-      <w:pPr>
-        <w:ind w:firstLineChars="50" w:firstLine="105"/>
-      </w:pPr>
-      <w:r>
-        <w:rPr>
-          <w:rFonts w:hint="eastAsia"/>
-        </w:rPr>
-        <w:t xml:space="preserve"> {</w:t>
-      </w:r>
-      <w:r>
-        <w:t>C</w:t>
-      </w:r>
-      <w:r>
-        <w:rPr>
-          <w:rFonts w:hint="eastAsia"/>
-        </w:rPr>
-        <w:t>omment1},</w:t>
-      </w:r>
-    </w:p>
-    <w:p>
-      <w:pPr>
-        <w:ind w:firstLineChars="100" w:firstLine="210"/>
-      </w:pPr>
-      <w:r>
-        <w:rPr>
-          <w:rFonts w:hint="eastAsia"/>
-        </w:rPr>
-        <w:t>{</w:t>
-      </w:r>
-      <w:r>
-        <w:t>C</w:t>
-      </w:r>
-      <w:r>
-        <w:rPr>
-          <w:rFonts w:hint="eastAsia"/>
-        </w:rPr>
-        <w:t>omment1},</w:t>
-      </w:r>
-    </w:p>
-    <w:p>
-      <w:pPr>
-        <w:ind w:firstLineChars="100" w:firstLine="210"/>
-      </w:pPr>
-      <w:r>
-        <w:rPr>
-          <w:rFonts w:hint="eastAsia"/>
-        </w:rPr>
-        <w:t>{</w:t>
-      </w:r>
-      <w:r>
-        <w:t>C</w:t>
-      </w:r>
-      <w:r>
-        <w:rPr>
-          <w:rFonts w:hint="eastAsia"/>
-        </w:rPr>
-        <w:t>omment1</w:t>
-      </w:r>
-      <w:r>
-        <w:rPr>
-          <w:rFonts w:hint="eastAsia"/>
-        </w:rPr>
-        <w:t>}</w:t>
-      </w:r>
-    </w:p>
-    <w:p>
-      <w:pPr>
-        <w:ind w:firstLineChars="50" w:firstLine="105"/>
-      </w:pPr>
-      <w:r>
-        <w:rPr>
-          <w:rFonts w:hint="eastAsia"/>
-        </w:rPr>
-        <w:t>]</w:t>
-      </w:r>
-    </w:p>
-    <w:p>
-      <w:r>
-        <w:rPr>
-          <w:rFonts w:hint="eastAsia"/>
-        </w:rPr>
-        <w:t>}</w:t>
-      </w:r>
-    </w:p>
-    <w:p>
-      <w:pPr>
-        <w:pStyle w:val="3"/>
-      </w:pPr>
-      <w:bookmarkStart w:id="10" w:name="_Toc353046130"/>
-      <w:r>
-        <w:rPr>
-          <w:rFonts w:hint="eastAsia"/>
-        </w:rPr>
-        <w:t xml:space="preserve">3.1.3 </w:t>
-      </w:r>
-      <w:proofErr w:type="gramStart"/>
-      <w:r>
-        <w:rPr>
-          <w:rFonts w:hint="eastAsia"/>
-        </w:rPr>
-        <w:t>PUT</w:t>
-      </w:r>
-      <w:r>
-        <w:rPr>
-          <w:rFonts w:hint="eastAsia"/>
-        </w:rPr>
-        <w:t xml:space="preserve"> </w:t>
-      </w:r>
-      <w:r>
-        <w:rPr>
-          <w:rFonts w:hint="eastAsia"/>
-        </w:rPr>
-        <w:t xml:space="preserve"> /</w:t>
-      </w:r>
-      <w:proofErr w:type="gramEnd"/>
-      <w:r>
-        <w:rPr>
-          <w:rFonts w:hint="eastAsia"/>
-        </w:rPr>
-        <w:t>visit/:id</w:t>
-      </w:r>
-      <w:bookmarkEnd w:id="10"/>
+        <w:t>shop/:id</w:t>
+      </w:r>
+      <w:bookmarkEnd w:id="12"/>
     </w:p>
     <w:p>
       <w:r>
@@ -6842,293 +7053,11 @@
         <w:rPr>
           <w:rFonts w:hint="eastAsia"/>
         </w:rPr>
-        <w:t>pdate the visit num of shop</w:t>
-      </w:r>
-    </w:p>
-    <w:p>
-      <w:r>
-        <w:t>Priority</w:t>
-      </w:r>
-      <w:r>
-        <w:rPr>
-          <w:rFonts w:hint="eastAsia"/>
-        </w:rPr>
-        <w:t>: should</w:t>
-      </w:r>
-    </w:p>
-    <w:p>
-      <w:r>
-        <w:rPr>
-          <w:rFonts w:hint="eastAsia"/>
-        </w:rPr>
-        <w:t>Request Parameters:</w:t>
-      </w:r>
-    </w:p>
-    <w:p>
-      <w:pPr>
-        <w:ind w:leftChars="100" w:left="210"/>
-      </w:pPr>
-      <w:r>
-        <w:t>C</w:t>
-      </w:r>
-      <w:r>
-        <w:rPr>
-          <w:rFonts w:hint="eastAsia"/>
-        </w:rPr>
-        <w:t xml:space="preserve">ategory: </w:t>
-      </w:r>
-      <w:r>
-        <w:t>specify the category of the shops</w:t>
-      </w:r>
-    </w:p>
-    <w:p>
-      <w:r>
-        <w:t>R</w:t>
-      </w:r>
-      <w:r>
-        <w:rPr>
-          <w:rFonts w:hint="eastAsia"/>
-        </w:rPr>
-        <w:t xml:space="preserve">equest body: </w:t>
-      </w:r>
-      <w:r>
-        <w:rPr>
-          <w:rFonts w:hint="eastAsia"/>
-        </w:rPr>
-        <w:t>N/A</w:t>
-      </w:r>
-    </w:p>
-    <w:p>
-      <w:r>
-        <w:rPr>
-          <w:rFonts w:hint="eastAsia"/>
-        </w:rPr>
-        <w:t>Response Status: 200, 400</w:t>
-      </w:r>
-      <w:r>
-        <w:rPr>
-          <w:rFonts w:hint="eastAsia"/>
-        </w:rPr>
-        <w:t>, 500</w:t>
-      </w:r>
-    </w:p>
-    <w:p>
-      <w:r>
-        <w:rPr>
-          <w:rFonts w:hint="eastAsia"/>
-        </w:rPr>
-        <w:t>Response body: {</w:t>
-      </w:r>
-      <w:proofErr w:type="spellStart"/>
-      <w:r>
-        <w:rPr>
-          <w:rFonts w:hint="eastAsia"/>
-        </w:rPr>
-        <w:t>visit</w:t>
-      </w:r>
-      <w:proofErr w:type="gramStart"/>
-      <w:r>
-        <w:rPr>
-          <w:rFonts w:hint="eastAsia"/>
-        </w:rPr>
-        <w:t>:value</w:t>
-      </w:r>
-      <w:proofErr w:type="spellEnd"/>
-      <w:proofErr w:type="gramEnd"/>
-      <w:r>
-        <w:rPr>
-          <w:rFonts w:hint="eastAsia"/>
-        </w:rPr>
-        <w:t>}</w:t>
-      </w:r>
-    </w:p>
-    <w:p>
-      <w:pPr>
-        <w:pStyle w:val="3"/>
-      </w:pPr>
-      <w:bookmarkStart w:id="11" w:name="_Toc353046131"/>
-      <w:r>
-        <w:rPr>
-          <w:rFonts w:hint="eastAsia"/>
-        </w:rPr>
-        <w:t>3.1.5 POST /shop</w:t>
-      </w:r>
-      <w:bookmarkEnd w:id="11"/>
-    </w:p>
-    <w:p>
-      <w:r>
-        <w:t>I</w:t>
-      </w:r>
-      <w:r>
-        <w:rPr>
-          <w:rFonts w:hint="eastAsia"/>
-        </w:rPr>
-        <w:t>nsert a new shop to db</w:t>
-      </w:r>
-    </w:p>
-    <w:p>
-      <w:r>
-        <w:rPr>
-          <w:rFonts w:hint="eastAsia"/>
-        </w:rPr>
-        <w:t>Priority: must</w:t>
-      </w:r>
-    </w:p>
-    <w:p>
-      <w:r>
-        <w:rPr>
-          <w:rFonts w:hint="eastAsia"/>
-        </w:rPr>
-        <w:t>Request Parameters:</w:t>
-      </w:r>
-    </w:p>
-    <w:p>
-      <w:r>
-        <w:rPr>
-          <w:rFonts w:hint="eastAsia"/>
-        </w:rPr>
-        <w:t>Category:</w:t>
-      </w:r>
-      <w:r>
-        <w:rPr>
-          <w:rFonts w:hint="eastAsia"/>
-        </w:rPr>
-        <w:t xml:space="preserve"> </w:t>
-      </w:r>
-      <w:r>
-        <w:t>specify the category of the shops</w:t>
-      </w:r>
-    </w:p>
-    <w:p>
-      <w:r>
-        <w:t>R</w:t>
-      </w:r>
-      <w:r>
-        <w:rPr>
-          <w:rFonts w:hint="eastAsia"/>
-        </w:rPr>
-        <w:t>equest body:</w:t>
-      </w:r>
-    </w:p>
-    <w:p>
-      <w:proofErr w:type="spellStart"/>
-      <w:r>
-        <w:t>I</w:t>
-      </w:r>
-      <w:r>
-        <w:rPr>
-          <w:rFonts w:hint="eastAsia"/>
-        </w:rPr>
-        <w:t>nstance</w:t>
-      </w:r>
-      <w:proofErr w:type="gramStart"/>
-      <w:r>
-        <w:rPr>
-          <w:rFonts w:hint="eastAsia"/>
-        </w:rPr>
-        <w:t>:</w:t>
-      </w:r>
-      <w:r>
-        <w:t>A</w:t>
-      </w:r>
-      <w:proofErr w:type="spellEnd"/>
-      <w:proofErr w:type="gramEnd"/>
-      <w:r>
-        <w:rPr>
-          <w:rFonts w:hint="eastAsia"/>
-        </w:rPr>
-        <w:t xml:space="preserve"> </w:t>
-      </w:r>
-      <w:proofErr w:type="spellStart"/>
-      <w:r>
-        <w:rPr>
-          <w:rFonts w:hint="eastAsia"/>
-        </w:rPr>
-        <w:t>json</w:t>
-      </w:r>
-      <w:proofErr w:type="spellEnd"/>
-      <w:r>
-        <w:rPr>
-          <w:rFonts w:hint="eastAsia"/>
-        </w:rPr>
-        <w:t xml:space="preserve"> configuration for a shop</w:t>
-      </w:r>
-    </w:p>
-    <w:p>
-      <w:r>
-        <w:rPr>
-          <w:rFonts w:hint="eastAsia"/>
-        </w:rPr>
-        <w:t>Response Status: 200, 400</w:t>
-      </w:r>
-      <w:r>
-        <w:rPr>
-          <w:rFonts w:hint="eastAsia"/>
-        </w:rPr>
-        <w:t>, 500</w:t>
-      </w:r>
-    </w:p>
-    <w:p>
-      <w:r>
-        <w:rPr>
-          <w:rFonts w:hint="eastAsia"/>
-        </w:rPr>
-        <w:t>Response body: only info failed</w:t>
-      </w:r>
-    </w:p>
-    <w:p>
-      <w:pPr>
-        <w:pStyle w:val="3"/>
-      </w:pPr>
-      <w:bookmarkStart w:id="12" w:name="_Toc353046132"/>
-      <w:r>
-        <w:rPr>
-          <w:rFonts w:hint="eastAsia"/>
-        </w:rPr>
-        <w:t xml:space="preserve">3.1.6 </w:t>
-      </w:r>
-      <w:proofErr w:type="gramStart"/>
-      <w:r>
-        <w:rPr>
-          <w:rFonts w:hint="eastAsia"/>
-        </w:rPr>
-        <w:t>DELETE</w:t>
-      </w:r>
-      <w:r>
-        <w:rPr>
-          <w:rFonts w:hint="eastAsia"/>
-        </w:rPr>
-        <w:t xml:space="preserve"> </w:t>
-      </w:r>
-      <w:r>
-        <w:rPr>
-          <w:rFonts w:hint="eastAsia"/>
-        </w:rPr>
-        <w:t xml:space="preserve"> /</w:t>
-      </w:r>
-      <w:proofErr w:type="gramEnd"/>
-      <w:r>
-        <w:rPr>
-          <w:rFonts w:hint="eastAsia"/>
-        </w:rPr>
-        <w:t>shop/:id</w:t>
-      </w:r>
-      <w:bookmarkEnd w:id="12"/>
-    </w:p>
-    <w:p>
-      <w:r>
-        <w:t>U</w:t>
-      </w:r>
-      <w:r>
-        <w:rPr>
-          <w:rFonts w:hint="eastAsia"/>
-        </w:rPr>
         <w:t>pdate value of a field</w:t>
       </w:r>
     </w:p>
     <w:p>
       <w:r>
-        <w:lastRenderedPageBreak/>
         <w:t>P</w:t>
       </w:r>
       <w:r>
@@ -7606,6 +7535,7 @@
     </w:p>
     <w:p>
       <w:r>
+        <w:lastRenderedPageBreak/>
         <w:t>R</w:t>
       </w:r>
       <w:r>
@@ -7726,7 +7656,6 @@
         <w:rPr>
           <w:rFonts w:hint="eastAsia"/>
         </w:rPr>
-        <w:lastRenderedPageBreak/>
         <w:t xml:space="preserve">3.2.2 </w:t>
       </w:r>
       <w:r>
@@ -8305,7 +8234,6 @@
         <w:rPr>
           <w:rFonts w:hint="eastAsia"/>
         </w:rPr>
-        <w:lastRenderedPageBreak/>
         <w:t>3.3 Comment APIs</w:t>
       </w:r>
       <w:bookmarkEnd w:id="21"/>
@@ -8397,6 +8325,9 @@
     <w:p>
       <w:pPr>
         <w:ind w:leftChars="100" w:left="210"/>
+        <w:rPr>
+          <w:rFonts w:hint="eastAsia"/>
+        </w:rPr>
       </w:pPr>
       <w:r>
         <w:t>L</w:t>
@@ -8406,6 +8337,23 @@
           <w:rFonts w:hint="eastAsia"/>
         </w:rPr>
         <w:t>evel: 0-5, 5 is the best</w:t>
+      </w:r>
+    </w:p>
+    <w:p>
+      <w:pPr>
+        <w:ind w:leftChars="100" w:left="210"/>
+      </w:pPr>
+      <w:r>
+        <w:t>C</w:t>
+      </w:r>
+      <w:r>
+        <w:rPr>
+          <w:rFonts w:hint="eastAsia"/>
+        </w:rPr>
+        <w:t xml:space="preserve">ategory: </w:t>
+      </w:r>
+      <w:r>
+        <w:t>…</w:t>
       </w:r>
     </w:p>
     <w:p>
@@ -8766,6 +8714,7 @@
     </w:p>
     <w:p>
       <w:r>
+        <w:lastRenderedPageBreak/>
         <w:t>R</w:t>
       </w:r>
       <w:r>
@@ -8916,6 +8865,9 @@
     <w:p>
       <w:pPr>
         <w:ind w:leftChars="100" w:left="210"/>
+        <w:rPr>
+          <w:rFonts w:hint="eastAsia"/>
+        </w:rPr>
       </w:pPr>
       <w:r>
         <w:t>L</w:t>
@@ -8931,6 +8883,23 @@
           <w:rFonts w:hint="eastAsia"/>
         </w:rPr>
         <w:t>, -1 means any Level</w:t>
+      </w:r>
+    </w:p>
+    <w:p>
+      <w:pPr>
+        <w:ind w:leftChars="100" w:left="210"/>
+      </w:pPr>
+      <w:r>
+        <w:t>C</w:t>
+      </w:r>
+      <w:r>
+        <w:rPr>
+          <w:rFonts w:hint="eastAsia"/>
+        </w:rPr>
+        <w:t xml:space="preserve">ategory: </w:t>
+      </w:r>
+      <w:r>
+        <w:t>…</w:t>
       </w:r>
     </w:p>
     <w:p>
@@ -9058,6 +9027,9 @@
     <w:p>
       <w:pPr>
         <w:ind w:leftChars="100" w:left="210"/>
+        <w:rPr>
+          <w:rFonts w:hint="eastAsia"/>
+        </w:rPr>
       </w:pPr>
       <w:r>
         <w:t>L</w:t>
@@ -9070,6 +9042,23 @@
       </w:r>
     </w:p>
     <w:p>
+      <w:pPr>
+        <w:ind w:leftChars="100" w:left="210"/>
+      </w:pPr>
+      <w:r>
+        <w:t>C</w:t>
+      </w:r>
+      <w:r>
+        <w:rPr>
+          <w:rFonts w:hint="eastAsia"/>
+        </w:rPr>
+        <w:t xml:space="preserve">ategory: </w:t>
+      </w:r>
+      <w:r>
+        <w:t>…</w:t>
+      </w:r>
+    </w:p>
+    <w:p>
       <w:r>
         <w:t>R</w:t>
       </w:r>
@@ -9198,6 +9187,7 @@
         <w:rPr>
           <w:rFonts w:hint="eastAsia"/>
         </w:rPr>
+        <w:lastRenderedPageBreak/>
         <w:t>3.4.2 DELETE /news/</w:t>
       </w:r>
       <w:proofErr w:type="gramStart"/>
@@ -9273,7 +9263,6 @@
         <w:rPr>
           <w:rFonts w:hint="eastAsia"/>
         </w:rPr>
-        <w:lastRenderedPageBreak/>
         <w:t>Response Status: 200, 400, 500</w:t>
       </w:r>
     </w:p>
@@ -11185,7 +11174,7 @@
 </file>
 
 <file path=customXml/itemProps1.xml><?xml version="1.0" encoding="utf-8"?>
-<ds:datastoreItem xmlns:ds="http://schemas.openxmlformats.org/officeDocument/2006/customXml" ds:itemID="{CB8B9066-B5CB-439B-A934-FA477D89E904}">
+<ds:datastoreItem xmlns:ds="http://schemas.openxmlformats.org/officeDocument/2006/customXml" ds:itemID="{625AD92C-FCCC-43A4-98C1-37AE16967334}">
   <ds:schemaRefs>
     <ds:schemaRef ds:uri="http://schemas.openxmlformats.org/officeDocument/2006/bibliography"/>
   </ds:schemaRefs>

</xml_diff>